<commit_message>
added hydroinfo hw 5 files
</commit_message>
<xml_diff>
--- a/cee6110hydroinfo/hw/hw5/Hydroinformatics_Assignment-5_Rubric.docx
+++ b/cee6110hydroinfo/hw/hw5/Hydroinformatics_Assignment-5_Rubric.docx
@@ -18,7 +18,6 @@
           <w:szCs w:val="28"/>
         </w:rPr>
       </w:pPr>
-      <w:proofErr w:type="spellStart"/>
       <w:r>
         <w:rPr>
           <w:sz w:val="28"/>
@@ -26,7 +25,6 @@
         </w:rPr>
         <w:t>Hydroinformatics</w:t>
       </w:r>
-      <w:proofErr w:type="spellEnd"/>
       <w:r>
         <w:rPr>
           <w:sz w:val="28"/>
@@ -47,22 +45,21 @@
           <w:szCs w:val="28"/>
         </w:rPr>
         <w:tab/>
+        <w:t>Date:___</w:t>
       </w:r>
-      <w:proofErr w:type="gramStart"/>
       <w:r>
         <w:rPr>
           <w:sz w:val="28"/>
           <w:szCs w:val="28"/>
         </w:rPr>
-        <w:t>Date:_</w:t>
+        <w:t>10/23/2016</w:t>
       </w:r>
-      <w:proofErr w:type="gramEnd"/>
       <w:r>
         <w:rPr>
           <w:sz w:val="28"/>
           <w:szCs w:val="28"/>
         </w:rPr>
-        <w:t>________</w:t>
+        <w:t>______</w:t>
       </w:r>
       <w:r>
         <w:rPr>
@@ -77,7 +74,23 @@
           <w:sz w:val="28"/>
           <w:szCs w:val="28"/>
         </w:rPr>
-        <w:t>__________________________</w:t>
+        <w:t>______</w:t>
+      </w:r>
+      <w:r>
+        <w:rPr>
+          <w:sz w:val="28"/>
+          <w:szCs w:val="28"/>
+        </w:rPr>
+        <w:t>Karun Joseph</w:t>
+      </w:r>
+      <w:bookmarkStart w:id="0" w:name="_GoBack"/>
+      <w:bookmarkEnd w:id="0"/>
+      <w:r>
+        <w:rPr>
+          <w:sz w:val="28"/>
+          <w:szCs w:val="28"/>
+        </w:rPr>
+        <w:t>____________________</w:t>
       </w:r>
     </w:p>
     <w:p>
@@ -2280,8 +2293,6 @@
               </w:rPr>
               <w:t>exceedances</w:t>
             </w:r>
-            <w:bookmarkStart w:id="0" w:name="_GoBack"/>
-            <w:bookmarkEnd w:id="0"/>
             <w:r>
               <w:rPr>
                 <w:rFonts w:ascii="TimesNewRomanPSMT" w:hAnsi="TimesNewRomanPSMT" w:cs="TimesNewRomanPSMT"/>
@@ -4041,7 +4052,7 @@
       </w:pPr>
     </w:pPrDefault>
   </w:docDefaults>
-  <w:latentStyles w:defLockedState="0" w:defUIPriority="99" w:defSemiHidden="0" w:defUnhideWhenUsed="0" w:defQFormat="0" w:count="382">
+  <w:latentStyles w:defLockedState="0" w:defUIPriority="99" w:defSemiHidden="0" w:defUnhideWhenUsed="0" w:defQFormat="0" w:count="380">
     <w:lsdException w:name="Normal" w:uiPriority="0" w:qFormat="1"/>
     <w:lsdException w:name="heading 1" w:uiPriority="9" w:qFormat="1"/>
     <w:lsdException w:name="heading 2" w:semiHidden="1" w:uiPriority="9" w:unhideWhenUsed="1" w:qFormat="1"/>
@@ -4422,8 +4433,6 @@
     <w:lsdException w:name="List Table 5 Dark Accent 6" w:uiPriority="50"/>
     <w:lsdException w:name="List Table 6 Colorful Accent 6" w:uiPriority="51"/>
     <w:lsdException w:name="List Table 7 Colorful Accent 6" w:uiPriority="52"/>
-    <w:lsdException w:name="Mention" w:semiHidden="1" w:unhideWhenUsed="1"/>
-    <w:lsdException w:name="Smart Hyperlink" w:semiHidden="1" w:unhideWhenUsed="1"/>
   </w:latentStyles>
   <w:style w:type="paragraph" w:default="1" w:styleId="Normal">
     <w:name w:val="Normal"/>

</xml_diff>